<commit_message>
A3 PART A DONE 1 BUFFER DAY USED
</commit_message>
<xml_diff>
--- a/A3/COL774A3.docx
+++ b/A3/COL774A3.docx
@@ -817,41 +817,18 @@
     </w:p>
     <w:p>
       <w:pPr>
-        <w:pStyle w:val="ListParagraph"/>
-        <w:rPr>
-          <w:rFonts w:ascii="Courier New" w:hAnsi="Courier New" w:cs="Courier New"/>
-          <w:b/>
-          <w:bCs/>
-          <w:sz w:val="36"/>
-          <w:szCs w:val="36"/>
-        </w:rPr>
-      </w:pPr>
-    </w:p>
-    <w:p>
-      <w:pPr>
-        <w:pStyle w:val="ListParagraph"/>
-        <w:rPr>
-          <w:rFonts w:ascii="Courier New" w:hAnsi="Courier New" w:cs="Courier New"/>
-          <w:sz w:val="36"/>
-          <w:szCs w:val="36"/>
-        </w:rPr>
-      </w:pPr>
-    </w:p>
-    <w:p>
-      <w:pPr>
-        <w:rPr>
-          <w:rFonts w:ascii="Courier New" w:hAnsi="Courier New" w:cs="Courier New"/>
-          <w:sz w:val="36"/>
-          <w:szCs w:val="36"/>
-        </w:rPr>
-      </w:pPr>
-      <w:r>
-        <w:rPr>
-          <w:rFonts w:ascii="Courier New" w:hAnsi="Courier New" w:cs="Courier New"/>
-          <w:sz w:val="36"/>
-          <w:szCs w:val="36"/>
-        </w:rPr>
-        <w:lastRenderedPageBreak/>
+        <w:rPr>
+          <w:rFonts w:ascii="Courier New" w:hAnsi="Courier New" w:cs="Courier New"/>
+          <w:sz w:val="36"/>
+          <w:szCs w:val="36"/>
+        </w:rPr>
+      </w:pPr>
+      <w:r>
+        <w:rPr>
+          <w:rFonts w:ascii="Courier New" w:hAnsi="Courier New" w:cs="Courier New"/>
+          <w:sz w:val="36"/>
+          <w:szCs w:val="36"/>
+        </w:rPr>
         <w:t>c.</w:t>
       </w:r>
     </w:p>
@@ -890,6 +867,7 @@
           <w:sz w:val="36"/>
           <w:szCs w:val="36"/>
         </w:rPr>
+        <w:lastRenderedPageBreak/>
         <w:t>n_estimators</w:t>
       </w:r>
       <w:r>
@@ -1116,17 +1094,7 @@
           <w:sz w:val="36"/>
           <w:szCs w:val="36"/>
         </w:rPr>
-        <w:t xml:space="preserve">Accuracy obtained are pretty close </w:t>
-      </w:r>
-      <w:bookmarkStart w:id="0" w:name="_GoBack"/>
-      <w:bookmarkEnd w:id="0"/>
-      <w:r>
-        <w:rPr>
-          <w:rFonts w:ascii="Courier New" w:hAnsi="Courier New" w:cs="Courier New"/>
-          <w:sz w:val="36"/>
-          <w:szCs w:val="36"/>
-        </w:rPr>
-        <w:t xml:space="preserve">those obtained using pruning but the values are better of using the </w:t>
+        <w:t xml:space="preserve">Accuracy obtained are pretty close those obtained using pruning but the values are better of using the </w:t>
       </w:r>
       <w:r>
         <w:rPr>
@@ -1288,6 +1256,26 @@
           <w:szCs w:val="36"/>
         </w:rPr>
         <w:t>.</w:t>
+      </w:r>
+    </w:p>
+    <w:p>
+      <w:pPr>
+        <w:ind w:left="720"/>
+        <w:rPr>
+          <w:rFonts w:ascii="Courier New" w:hAnsi="Courier New" w:cs="Courier New"/>
+          <w:sz w:val="36"/>
+          <w:szCs w:val="36"/>
+        </w:rPr>
+      </w:pPr>
+      <w:r>
+        <w:rPr>
+          <w:rFonts w:ascii="Courier New" w:hAnsi="Courier New" w:cs="Courier New"/>
+          <w:b/>
+          <w:bCs/>
+          <w:sz w:val="36"/>
+          <w:szCs w:val="36"/>
+        </w:rPr>
+        <w:t>It can be observed that as we deviate away from optimal params the accuracy decreases.</w:t>
       </w:r>
     </w:p>
     <w:p>
@@ -1308,10 +1296,10 @@
         </w:rPr>
         <w:lastRenderedPageBreak/>
         <w:drawing>
-          <wp:inline distT="0" distB="0" distL="0" distR="0" wp14:anchorId="768BC7E4" wp14:editId="31EF463E">
-            <wp:extent cx="5636877" cy="4227968"/>
-            <wp:effectExtent l="0" t="0" r="2540" b="1270"/>
-            <wp:docPr id="5" name="Picture 5"/>
+          <wp:inline distT="0" distB="0" distL="0" distR="0" wp14:anchorId="001AC495" wp14:editId="3E4FC60D">
+            <wp:extent cx="5731510" cy="4298950"/>
+            <wp:effectExtent l="0" t="0" r="2540" b="6350"/>
+            <wp:docPr id="6" name="Picture 6"/>
             <wp:cNvGraphicFramePr>
               <a:graphicFrameLocks xmlns:a="http://schemas.openxmlformats.org/drawingml/2006/main" noChangeAspect="1"/>
             </wp:cNvGraphicFramePr>
@@ -1319,7 +1307,7 @@
               <a:graphicData uri="http://schemas.openxmlformats.org/drawingml/2006/picture">
                 <pic:pic xmlns:pic="http://schemas.openxmlformats.org/drawingml/2006/picture">
                   <pic:nvPicPr>
-                    <pic:cNvPr id="5" name="min_split_d.png"/>
+                    <pic:cNvPr id="6" name="min_split.png"/>
                     <pic:cNvPicPr/>
                   </pic:nvPicPr>
                   <pic:blipFill>
@@ -1337,7 +1325,7 @@
                   <pic:spPr>
                     <a:xfrm>
                       <a:off x="0" y="0"/>
-                      <a:ext cx="5765253" cy="4324257"/>
+                      <a:ext cx="5731510" cy="4298950"/>
                     </a:xfrm>
                     <a:prstGeom prst="rect">
                       <a:avLst/>
@@ -1352,6 +1340,65 @@
     </w:p>
     <w:p>
       <w:pPr>
+        <w:ind w:left="720"/>
+        <w:rPr>
+          <w:rFonts w:ascii="Courier New" w:hAnsi="Courier New" w:cs="Courier New"/>
+          <w:sz w:val="36"/>
+          <w:szCs w:val="36"/>
+        </w:rPr>
+      </w:pPr>
+      <w:r>
+        <w:rPr>
+          <w:rFonts w:ascii="Courier New" w:hAnsi="Courier New" w:cs="Courier New"/>
+          <w:noProof/>
+          <w:sz w:val="36"/>
+          <w:szCs w:val="36"/>
+        </w:rPr>
+        <w:drawing>
+          <wp:inline distT="0" distB="0" distL="0" distR="0" wp14:anchorId="576B27C0" wp14:editId="18FF732C">
+            <wp:extent cx="5731510" cy="4298950"/>
+            <wp:effectExtent l="0" t="0" r="2540" b="6350"/>
+            <wp:docPr id="7" name="Picture 7"/>
+            <wp:cNvGraphicFramePr>
+              <a:graphicFrameLocks xmlns:a="http://schemas.openxmlformats.org/drawingml/2006/main" noChangeAspect="1"/>
+            </wp:cNvGraphicFramePr>
+            <a:graphic xmlns:a="http://schemas.openxmlformats.org/drawingml/2006/main">
+              <a:graphicData uri="http://schemas.openxmlformats.org/drawingml/2006/picture">
+                <pic:pic xmlns:pic="http://schemas.openxmlformats.org/drawingml/2006/picture">
+                  <pic:nvPicPr>
+                    <pic:cNvPr id="7" name="max_features_d.png"/>
+                    <pic:cNvPicPr/>
+                  </pic:nvPicPr>
+                  <pic:blipFill>
+                    <a:blip r:embed="rId10">
+                      <a:extLst>
+                        <a:ext uri="{28A0092B-C50C-407E-A947-70E740481C1C}">
+                          <a14:useLocalDpi xmlns:a14="http://schemas.microsoft.com/office/drawing/2010/main" val="0"/>
+                        </a:ext>
+                      </a:extLst>
+                    </a:blip>
+                    <a:stretch>
+                      <a:fillRect/>
+                    </a:stretch>
+                  </pic:blipFill>
+                  <pic:spPr>
+                    <a:xfrm>
+                      <a:off x="0" y="0"/>
+                      <a:ext cx="5731510" cy="4298950"/>
+                    </a:xfrm>
+                    <a:prstGeom prst="rect">
+                      <a:avLst/>
+                    </a:prstGeom>
+                  </pic:spPr>
+                </pic:pic>
+              </a:graphicData>
+            </a:graphic>
+          </wp:inline>
+        </w:drawing>
+      </w:r>
+    </w:p>
+    <w:p>
+      <w:pPr>
         <w:rPr>
           <w:rFonts w:ascii="Courier New" w:hAnsi="Courier New" w:cs="Courier New"/>
           <w:sz w:val="36"/>
@@ -1386,6 +1433,123 @@
           <w:szCs w:val="36"/>
         </w:rPr>
       </w:pPr>
+      <w:r>
+        <w:rPr>
+          <w:rFonts w:ascii="Arial" w:hAnsi="Arial" w:cs="Arial"/>
+          <w:noProof/>
+          <w:sz w:val="36"/>
+          <w:szCs w:val="36"/>
+        </w:rPr>
+        <w:drawing>
+          <wp:inline distT="0" distB="0" distL="0" distR="0" wp14:anchorId="7C1F264A" wp14:editId="45CD8FA8">
+            <wp:extent cx="5731510" cy="4298950"/>
+            <wp:effectExtent l="0" t="0" r="2540" b="6350"/>
+            <wp:docPr id="8" name="Picture 8"/>
+            <wp:cNvGraphicFramePr>
+              <a:graphicFrameLocks xmlns:a="http://schemas.openxmlformats.org/drawingml/2006/main" noChangeAspect="1"/>
+            </wp:cNvGraphicFramePr>
+            <a:graphic xmlns:a="http://schemas.openxmlformats.org/drawingml/2006/main">
+              <a:graphicData uri="http://schemas.openxmlformats.org/drawingml/2006/picture">
+                <pic:pic xmlns:pic="http://schemas.openxmlformats.org/drawingml/2006/picture">
+                  <pic:nvPicPr>
+                    <pic:cNvPr id="8" name="n_estimator_d.png"/>
+                    <pic:cNvPicPr/>
+                  </pic:nvPicPr>
+                  <pic:blipFill>
+                    <a:blip r:embed="rId11">
+                      <a:extLst>
+                        <a:ext uri="{28A0092B-C50C-407E-A947-70E740481C1C}">
+                          <a14:useLocalDpi xmlns:a14="http://schemas.microsoft.com/office/drawing/2010/main" val="0"/>
+                        </a:ext>
+                      </a:extLst>
+                    </a:blip>
+                    <a:stretch>
+                      <a:fillRect/>
+                    </a:stretch>
+                  </pic:blipFill>
+                  <pic:spPr>
+                    <a:xfrm>
+                      <a:off x="0" y="0"/>
+                      <a:ext cx="5731510" cy="4298950"/>
+                    </a:xfrm>
+                    <a:prstGeom prst="rect">
+                      <a:avLst/>
+                    </a:prstGeom>
+                  </pic:spPr>
+                </pic:pic>
+              </a:graphicData>
+            </a:graphic>
+          </wp:inline>
+        </w:drawing>
+      </w:r>
+    </w:p>
+    <w:p>
+      <w:pPr>
+        <w:pStyle w:val="ListParagraph"/>
+        <w:rPr>
+          <w:rFonts w:ascii="Courier New" w:hAnsi="Courier New" w:cs="Courier New"/>
+          <w:b/>
+          <w:bCs/>
+          <w:sz w:val="36"/>
+          <w:szCs w:val="36"/>
+        </w:rPr>
+      </w:pPr>
+      <w:r>
+        <w:rPr>
+          <w:rFonts w:ascii="Courier New" w:hAnsi="Courier New" w:cs="Courier New"/>
+          <w:b/>
+          <w:bCs/>
+          <w:sz w:val="36"/>
+          <w:szCs w:val="36"/>
+        </w:rPr>
+        <w:t>Report By:</w:t>
+      </w:r>
+    </w:p>
+    <w:p>
+      <w:pPr>
+        <w:pStyle w:val="ListParagraph"/>
+        <w:rPr>
+          <w:rFonts w:ascii="Courier New" w:hAnsi="Courier New" w:cs="Courier New"/>
+          <w:b/>
+          <w:bCs/>
+          <w:sz w:val="36"/>
+          <w:szCs w:val="36"/>
+        </w:rPr>
+      </w:pPr>
+      <w:r>
+        <w:rPr>
+          <w:rFonts w:ascii="Courier New" w:hAnsi="Courier New" w:cs="Courier New"/>
+          <w:b/>
+          <w:bCs/>
+          <w:sz w:val="36"/>
+          <w:szCs w:val="36"/>
+        </w:rPr>
+        <w:t>Shivam Jadhav</w:t>
+      </w:r>
+    </w:p>
+    <w:p>
+      <w:pPr>
+        <w:pStyle w:val="ListParagraph"/>
+        <w:rPr>
+          <w:rFonts w:ascii="Courier New" w:hAnsi="Courier New" w:cs="Courier New"/>
+          <w:b/>
+          <w:bCs/>
+          <w:sz w:val="36"/>
+          <w:szCs w:val="36"/>
+        </w:rPr>
+      </w:pPr>
+      <w:r>
+        <w:rPr>
+          <w:rFonts w:ascii="Courier New" w:hAnsi="Courier New" w:cs="Courier New"/>
+          <w:b/>
+          <w:bCs/>
+          <w:sz w:val="36"/>
+          <w:szCs w:val="36"/>
+        </w:rPr>
+        <w:t>2017CS10378</w:t>
+      </w:r>
+      <w:bookmarkStart w:id="0" w:name="_GoBack"/>
+      <w:bookmarkEnd w:id="0"/>
     </w:p>
     <w:p>
       <w:pPr>

</xml_diff>